<commit_message>
Investigation and basic code sensors complete
The investgiation on how long it takes for data is avaiable is done.
Secondly, the basic code with functions for the sensors are completed. This is not yet implemented in a library.
</commit_message>
<xml_diff>
--- a/Report/Eerste testen op de CCS811.docx
+++ b/Report/Eerste testen op de CCS811.docx
@@ -2,6 +2,14 @@
 <file path=word/document.xml><?xml version="1.0" encoding="utf-8"?>
 <w:document xmlns:wpc="http://schemas.microsoft.com/office/word/2010/wordprocessingCanvas" xmlns:cx="http://schemas.microsoft.com/office/drawing/2014/chartex" xmlns:cx1="http://schemas.microsoft.com/office/drawing/2015/9/8/chartex" xmlns:cx2="http://schemas.microsoft.com/office/drawing/2015/10/21/chartex" xmlns:cx3="http://schemas.microsoft.com/office/drawing/2016/5/9/chartex" xmlns:cx4="http://schemas.microsoft.com/office/drawing/2016/5/10/chartex" xmlns:cx5="http://schemas.microsoft.com/office/drawing/2016/5/11/chartex" xmlns:cx6="http://schemas.microsoft.com/office/drawing/2016/5/12/chartex" xmlns:cx7="http://schemas.microsoft.com/office/drawing/2016/5/13/chartex" xmlns:cx8="http://schemas.microsoft.com/office/drawing/2016/5/14/chartex" xmlns:mc="http://schemas.openxmlformats.org/markup-compatibility/2006" xmlns:aink="http://schemas.microsoft.com/office/drawing/2016/ink" xmlns:am3d="http://schemas.microsoft.com/office/drawing/2017/model3d" xmlns:o="urn:schemas-microsoft-com:office:office" xmlns:r="http://schemas.openxmlformats.org/officeDocument/2006/relationships" xmlns:m="http://schemas.openxmlformats.org/officeDocument/2006/math" xmlns:v="urn:schemas-microsoft-com:vml" xmlns:wp14="http://schemas.microsoft.com/office/word/2010/wordprocessingDrawing" xmlns:wp="http://schemas.openxmlformats.org/drawingml/2006/wordprocessingDrawing" xmlns:w10="urn:schemas-microsoft-com:office:word" xmlns:w="http://schemas.openxmlformats.org/wordprocessingml/2006/main" xmlns:w14="http://schemas.microsoft.com/office/word/2010/wordml" xmlns:w15="http://schemas.microsoft.com/office/word/2012/wordml" xmlns:w16cid="http://schemas.microsoft.com/office/word/2016/wordml/cid" xmlns:w16se="http://schemas.microsoft.com/office/word/2015/wordml/symex" xmlns:wpg="http://schemas.microsoft.com/office/word/2010/wordprocessingGroup" xmlns:wpi="http://schemas.microsoft.com/office/word/2010/wordprocessingInk" xmlns:wne="http://schemas.microsoft.com/office/word/2006/wordml" xmlns:wps="http://schemas.microsoft.com/office/word/2010/wordprocessingShape" mc:Ignorable="w14 w15 w16se w16cid wp14">
   <w:body>
+    <w:p>
+      <w:pPr>
+        <w:pStyle w:val="Kop1"/>
+      </w:pPr>
+      <w:r>
+        <w:t>Eerste testen op de CCS811</w:t>
+      </w:r>
+    </w:p>
     <w:p>
       <w:pPr>
         <w:pStyle w:val="Lijstalinea"/>
@@ -141,6 +149,7 @@
         <w:rPr>
           <w:noProof/>
         </w:rPr>
+        <w:lastRenderedPageBreak/>
         <w:drawing>
           <wp:inline distT="0" distB="0" distL="0" distR="0" wp14:anchorId="3F17B9EB" wp14:editId="32FE4F03">
             <wp:extent cx="1400175" cy="2837815"/>
@@ -199,7 +208,6 @@
         </w:numPr>
       </w:pPr>
       <w:r>
-        <w:lastRenderedPageBreak/>
         <w:t>Zesde test wat bij 10 seconden meting duurt dan ook 250ms?</w:t>
       </w:r>
       <w:r>
@@ -276,7 +284,11 @@
         <w:t xml:space="preserve">Antwoor dis éénduidig ja, zowle voor de 250ms als voor de 1s. Dus dat omzetten van meetmethode kost extra tijd ook al komt hij uit idle. Beter gewoon in en uitslaap brengen werkt zeer snel enz al minder aan tijd kosten voor sensor basis verbruik. Ik zou ook opteren voor de 250msec in plaats van de 1s sneller een eerst resultaat waarschijnlijk na </w:t>
       </w:r>
       <w:r>
-        <w:t xml:space="preserve">lange uitstand en dus ook sneller af zetten mogelijk. Verbruik is dezelfde bij beide. Tijdens de 250ms kunnen we effectief ook een andere meting / instelling doen van andere elementen. </w:t>
+        <w:t xml:space="preserve">lange uitstand en dus ook sneller af zetten mogelijk. Verbruik is dezelfde bij beide. Tijdens de </w:t>
+      </w:r>
+      <w:r>
+        <w:lastRenderedPageBreak/>
+        <w:t xml:space="preserve">250ms kunnen we effectief ook een andere meting / instelling doen van andere elementen. </w:t>
       </w:r>
       <w:r>
         <w:t xml:space="preserve"> </w:t>
@@ -339,7 +351,6 @@
     </w:p>
     <w:p>
       <w:r>
-        <w:lastRenderedPageBreak/>
         <w:t>Bij effect van de snelle mode over een ganse minuut bekeken is bij continue meer verbruik maar dat zal gedurende 1 minuut zijn want dan voer je constant metingen uit en voed je de sensor continue. Bij deze impuls methode veel minder en dus sneller voeding afzetten. 1 ding nog testen op school. Is het verbruik komt dit wel ten goede is er een opstart stroompiek of niet?</w:t>
       </w:r>
     </w:p>
@@ -374,6 +385,9 @@
         <w:pStyle w:val="Lijstalinea"/>
       </w:pPr>
       <w:r>
+        <w:rPr>
+          <w:noProof/>
+        </w:rPr>
         <w:drawing>
           <wp:inline distT="0" distB="0" distL="0" distR="0" wp14:anchorId="26EA2B8E" wp14:editId="69D563AA">
             <wp:extent cx="1767993" cy="1745131"/>
@@ -423,32 +437,18 @@
         </w:numPr>
       </w:pPr>
       <w:r>
-        <w:t xml:space="preserve">Meting om </w:t>
-      </w:r>
-      <w:r>
-        <w:t>h</w:t>
-      </w:r>
-      <w:r>
-        <w:t>e</w:t>
-      </w:r>
-      <w:r>
-        <w:t>t</w:t>
-      </w:r>
-      <w:r>
-        <w:t xml:space="preserve"> </w:t>
-      </w:r>
-      <w:r>
-        <w:t>uur</w:t>
-      </w:r>
-      <w:r>
-        <w:t>:</w:t>
-      </w:r>
-    </w:p>
-    <w:p>
-      <w:pPr>
-        <w:pStyle w:val="Lijstalinea"/>
-      </w:pPr>
-      <w:r>
+        <w:t>Meting om het uur:</w:t>
+      </w:r>
+    </w:p>
+    <w:p>
+      <w:pPr>
+        <w:pStyle w:val="Lijstalinea"/>
+      </w:pPr>
+      <w:r>
+        <w:rPr>
+          <w:noProof/>
+        </w:rPr>
+        <w:lastRenderedPageBreak/>
         <w:drawing>
           <wp:inline distT="0" distB="0" distL="0" distR="0" wp14:anchorId="665F6879" wp14:editId="0F791763">
             <wp:extent cx="1767993" cy="1988992"/>
@@ -531,6 +531,107 @@
     <w:p>
       <w:r>
         <w:t>Mijn idee als dit ook bij de AMG zo is, zou ik een functie schrijven die eerst de traagste sensor activeert en dan de rest. Vanaf er een sensor data heeft die al uitlezen en weer in slaapbrengen. Enzo elke sensor afgaan tot we ze allemaal hebben uitgelezen en meteen in slaapgezet of voeding uit. Nu voor de CCS811 raad ik het afomdat zoals je ziet hij waarschijnlijk moet eerts geinitaliseerd worden en dan zijn eerste meting altijd toch wel 4x langer duurt.</w:t>
+      </w:r>
+    </w:p>
+    <w:p/>
+    <w:p>
+      <w:pPr>
+        <w:rPr>
+          <w:rFonts w:asciiTheme="majorHAnsi" w:eastAsiaTheme="majorEastAsia" w:hAnsiTheme="majorHAnsi" w:cstheme="majorBidi"/>
+          <w:color w:val="2F5496" w:themeColor="accent1" w:themeShade="BF"/>
+          <w:sz w:val="32"/>
+          <w:szCs w:val="32"/>
+        </w:rPr>
+      </w:pPr>
+      <w:r>
+        <w:br w:type="page"/>
+      </w:r>
+    </w:p>
+    <w:p>
+      <w:pPr>
+        <w:pStyle w:val="Kop1"/>
+      </w:pPr>
+      <w:r>
+        <w:lastRenderedPageBreak/>
+        <w:t xml:space="preserve">Gezamelijke </w:t>
+      </w:r>
+      <w:r>
+        <w:t xml:space="preserve">testen op de </w:t>
+      </w:r>
+      <w:r>
+        <w:t>AMG8833</w:t>
+      </w:r>
+    </w:p>
+    <w:p>
+      <w:r>
+        <w:t>Dit is het meest snelle resultaat, dit is vantoepassing indien we elke pixal van de AMG8833 sensor zouden uitmeten. Waarom eerst AMG dan CCS =&gt; CCS zakl pas na 250ms een resultaat hebben de AMG al na 105. Als de meting klaar is, kan je meteen de CCS uitlezen. Na de wake fucntie zal een delay van 105ms moeten gekozen worden. Ik ga ook nog de ADC er proberen in te steken en bekijken wat dan delays worden.</w:t>
+      </w:r>
+    </w:p>
+    <w:p>
+      <w:r>
+        <w:drawing>
+          <wp:inline distT="0" distB="0" distL="0" distR="0" wp14:anchorId="00BAA8DB" wp14:editId="7F53F5ED">
+            <wp:extent cx="4016667" cy="4396740"/>
+            <wp:effectExtent l="0" t="0" r="3175" b="3810"/>
+            <wp:docPr id="7" name="Afbeelding 7"/>
+            <wp:cNvGraphicFramePr>
+              <a:graphicFrameLocks xmlns:a="http://schemas.openxmlformats.org/drawingml/2006/main" noChangeAspect="1"/>
+            </wp:cNvGraphicFramePr>
+            <a:graphic xmlns:a="http://schemas.openxmlformats.org/drawingml/2006/main">
+              <a:graphicData uri="http://schemas.openxmlformats.org/drawingml/2006/picture">
+                <pic:pic xmlns:pic="http://schemas.openxmlformats.org/drawingml/2006/picture">
+                  <pic:nvPicPr>
+                    <pic:cNvPr id="1" name=""/>
+                    <pic:cNvPicPr/>
+                  </pic:nvPicPr>
+                  <pic:blipFill>
+                    <a:blip r:embed="rId11"/>
+                    <a:stretch>
+                      <a:fillRect/>
+                    </a:stretch>
+                  </pic:blipFill>
+                  <pic:spPr>
+                    <a:xfrm>
+                      <a:off x="0" y="0"/>
+                      <a:ext cx="4023112" cy="4403795"/>
+                    </a:xfrm>
+                    <a:prstGeom prst="rect">
+                      <a:avLst/>
+                    </a:prstGeom>
+                  </pic:spPr>
+                </pic:pic>
+              </a:graphicData>
+            </a:graphic>
+          </wp:inline>
+        </w:drawing>
+      </w:r>
+    </w:p>
+    <w:p/>
+    <w:p>
+      <w:r>
+        <w:t>Na de ADC z</w:t>
+      </w:r>
+      <w:r>
+        <w:t>al ik nog met de greco verbruiksmetingen doen en dan is dit verslag compleet.</w:t>
+      </w:r>
+    </w:p>
+    <w:p>
+      <w:pPr>
+        <w:rPr>
+          <w:lang w:val="en-US"/>
+        </w:rPr>
+      </w:pPr>
+      <w:r>
+        <w:rPr>
+          <w:lang w:val="en-US"/>
+        </w:rPr>
+        <w:t>The ADC was added</w:t>
+      </w:r>
+      <w:r>
+        <w:rPr>
+          <w:lang w:val="en-US"/>
+        </w:rPr>
+        <w:t>, the ADC measurement did not introduced an extra delay. So, after the wake and ADC result there is a timeframe of 105 ms that we must wait for data of the AMG8833 and the CCS811 that will be even later available.</w:t>
       </w:r>
       <w:bookmarkStart w:id="0" w:name="_GoBack"/>
       <w:bookmarkEnd w:id="0"/>
@@ -1066,6 +1167,27 @@
     <w:name w:val="Normal"/>
     <w:qFormat/>
   </w:style>
+  <w:style w:type="paragraph" w:styleId="Kop1">
+    <w:name w:val="heading 1"/>
+    <w:basedOn w:val="Standaard"/>
+    <w:next w:val="Standaard"/>
+    <w:link w:val="Kop1Char"/>
+    <w:uiPriority w:val="9"/>
+    <w:qFormat/>
+    <w:rsid w:val="00EF2869"/>
+    <w:pPr>
+      <w:keepNext/>
+      <w:keepLines/>
+      <w:spacing w:before="240" w:after="0"/>
+      <w:outlineLvl w:val="0"/>
+    </w:pPr>
+    <w:rPr>
+      <w:rFonts w:asciiTheme="majorHAnsi" w:eastAsiaTheme="majorEastAsia" w:hAnsiTheme="majorHAnsi" w:cstheme="majorBidi"/>
+      <w:color w:val="2F5496" w:themeColor="accent1" w:themeShade="BF"/>
+      <w:sz w:val="32"/>
+      <w:szCs w:val="32"/>
+    </w:rPr>
+  </w:style>
   <w:style w:type="character" w:default="1" w:styleId="Standaardalinea-lettertype">
     <w:name w:val="Default Paragraph Font"/>
     <w:uiPriority w:val="1"/>
@@ -1103,6 +1225,19 @@
       <w:ind w:left="720"/>
       <w:contextualSpacing/>
     </w:pPr>
+  </w:style>
+  <w:style w:type="character" w:customStyle="1" w:styleId="Kop1Char">
+    <w:name w:val="Kop 1 Char"/>
+    <w:basedOn w:val="Standaardalinea-lettertype"/>
+    <w:link w:val="Kop1"/>
+    <w:uiPriority w:val="9"/>
+    <w:rsid w:val="00EF2869"/>
+    <w:rPr>
+      <w:rFonts w:asciiTheme="majorHAnsi" w:eastAsiaTheme="majorEastAsia" w:hAnsiTheme="majorHAnsi" w:cstheme="majorBidi"/>
+      <w:color w:val="2F5496" w:themeColor="accent1" w:themeShade="BF"/>
+      <w:sz w:val="32"/>
+      <w:szCs w:val="32"/>
+    </w:rPr>
   </w:style>
 </w:styles>
 </file>

</xml_diff>